<commit_message>
Added documentation text for the KeyedHasher.
</commit_message>
<xml_diff>
--- a/Aspects/Security/Cryptography/Ciphers/Documents/Ciphers.docx
+++ b/Aspects/Security/Cryptography/Ciphers/Documents/Ciphers.docx
@@ -1,6 +1,6 @@
 
 <file path=word/document.xml><?xml version="1.0" encoding="utf-8"?>
-<w:document xmlns:wpc="http://schemas.microsoft.com/office/word/2010/wordprocessingCanvas" xmlns:mc="http://schemas.openxmlformats.org/markup-compatibility/2006" xmlns:o="urn:schemas-microsoft-com:office:office" xmlns:r="http://schemas.openxmlformats.org/officeDocument/2006/relationships" xmlns:m="http://schemas.openxmlformats.org/officeDocument/2006/math" xmlns:v="urn:schemas-microsoft-com:vml" xmlns:wp14="http://schemas.microsoft.com/office/word/2010/wordprocessingDrawing" xmlns:wp="http://schemas.openxmlformats.org/drawingml/2006/wordprocessingDrawing" xmlns:w10="urn:schemas-microsoft-com:office:word" xmlns:w="http://schemas.openxmlformats.org/wordprocessingml/2006/main" xmlns:w14="http://schemas.microsoft.com/office/word/2010/wordml" xmlns:w15="http://schemas.microsoft.com/office/word/2012/wordml" xmlns:wpg="http://schemas.microsoft.com/office/word/2010/wordprocessingGroup" xmlns:wpi="http://schemas.microsoft.com/office/word/2010/wordprocessingInk" xmlns:wne="http://schemas.microsoft.com/office/word/2006/wordml" xmlns:wps="http://schemas.microsoft.com/office/word/2010/wordprocessingShape" mc:Ignorable="w14 w15 wp14">
+<w:document xmlns:wpc="http://schemas.microsoft.com/office/word/2010/wordprocessingCanvas" xmlns:cx="http://schemas.microsoft.com/office/drawing/2014/chartex" xmlns:cx1="http://schemas.microsoft.com/office/drawing/2015/9/8/chartex" xmlns:mc="http://schemas.openxmlformats.org/markup-compatibility/2006" xmlns:o="urn:schemas-microsoft-com:office:office" xmlns:r="http://schemas.openxmlformats.org/officeDocument/2006/relationships" xmlns:m="http://schemas.openxmlformats.org/officeDocument/2006/math" xmlns:v="urn:schemas-microsoft-com:vml" xmlns:wp14="http://schemas.microsoft.com/office/word/2010/wordprocessingDrawing" xmlns:wp="http://schemas.openxmlformats.org/drawingml/2006/wordprocessingDrawing" xmlns:w10="urn:schemas-microsoft-com:office:word" xmlns:w="http://schemas.openxmlformats.org/wordprocessingml/2006/main" xmlns:w14="http://schemas.microsoft.com/office/word/2010/wordml" xmlns:w15="http://schemas.microsoft.com/office/word/2012/wordml" xmlns:w16se="http://schemas.microsoft.com/office/word/2015/wordml/symex" xmlns:wpg="http://schemas.microsoft.com/office/word/2010/wordprocessingGroup" xmlns:wpi="http://schemas.microsoft.com/office/word/2010/wordprocessingInk" xmlns:wne="http://schemas.microsoft.com/office/word/2006/wordml" xmlns:wps="http://schemas.microsoft.com/office/word/2010/wordprocessingShape" mc:Ignorable="w14 w15 w16se wp14">
   <w:body>
     <w:p>
       <w:pPr>
@@ -3145,63 +3145,45 @@
         <w:t xml:space="preserve"> </w:t>
       </w:r>
       <w:r>
-        <w:t>T</w:t>
-      </w:r>
-      <w:r>
-        <w:t xml:space="preserve">here is a utility for managing the symmetric key files </w:t>
-      </w:r>
-      <w:r>
-        <w:t>–</w:t>
+        <w:t xml:space="preserve">There is a utility for managing the symmetric key files – </w:t>
+      </w:r>
+      <w:r>
+        <w:rPr>
+          <w:rStyle w:val="CodeChar"/>
+        </w:rPr>
+        <w:t>EncryptedKey</w:t>
+      </w:r>
+      <w:r>
+        <w:t xml:space="preserve"> with similar </w:t>
+      </w:r>
+      <w:r>
+        <w:t>functionality and syntax</w:t>
+      </w:r>
+      <w:r>
+        <w:t>.</w:t>
+      </w:r>
+    </w:p>
+    <w:p>
+      <w:r>
+        <w:t>Common problem of the last two ciphers is that if the key file is lost or somehow the key is compromised, all protected documents will</w:t>
+      </w:r>
+      <w:r>
+        <w:t xml:space="preserve"> be either inaccessible or will</w:t>
+      </w:r>
+      <w:r>
+        <w:t xml:space="preserve"> lose their confidentiality. The problem is addressed by the </w:t>
+      </w:r>
+      <w:r>
+        <w:rPr>
+          <w:rStyle w:val="CodeChar"/>
+        </w:rPr>
+        <w:t>EncryptedNewKeyCipher</w:t>
       </w:r>
       <w:r>
         <w:t xml:space="preserve"> </w:t>
       </w:r>
       <w:r>
-        <w:rPr>
-          <w:rStyle w:val="CodeChar"/>
-        </w:rPr>
-        <w:t>EncryptedKey</w:t>
-      </w:r>
-      <w:r>
-        <w:t xml:space="preserve"> with similar </w:t>
-      </w:r>
-      <w:r>
-        <w:t>functionality and syntax</w:t>
-      </w:r>
-      <w:r>
-        <w:t>.</w:t>
-      </w:r>
-    </w:p>
-    <w:p>
-      <w:r>
-        <w:t>Common problem of the last two ciphers is that if the key file is lost or somehow the key is compromised, all protected documents will</w:t>
-      </w:r>
-      <w:r>
-        <w:t xml:space="preserve"> be either inaccessible or will</w:t>
-      </w:r>
-      <w:r>
-        <w:t xml:space="preserve"> lose their confidentiality. The problem is addressed by the </w:t>
-      </w:r>
-      <w:r>
-        <w:rPr>
-          <w:rStyle w:val="CodeChar"/>
-        </w:rPr>
-        <w:t>EncryptedNewKeyCipher</w:t>
-      </w:r>
-      <w:r>
-        <w:t xml:space="preserve"> </w:t>
-      </w:r>
-      <w:r>
-        <w:t>natural</w:t>
-      </w:r>
-      <w:r>
-        <w:t>ly</w:t>
-      </w:r>
-      <w:r>
-        <w:t xml:space="preserve"> </w:t>
-      </w:r>
-      <w:r>
-        <w:t>with a certain performance degradation</w:t>
+        <w:t>naturally with a certain performance degradation</w:t>
       </w:r>
       <w:r>
         <w:t>.</w:t>
@@ -5296,14 +5278,31 @@
         <w:t>Hasher</w:t>
       </w:r>
       <w:r>
+        <w:t>,</w:t>
+      </w:r>
+      <w:r>
+        <w:t xml:space="preserve"> </w:t>
+      </w:r>
+      <w:proofErr w:type="gramStart"/>
+      <w:r>
+        <w:rPr>
+          <w:rStyle w:val="CodeChar"/>
+        </w:rPr>
+        <w:t>KeyedHasher</w:t>
+      </w:r>
+      <w:r>
         <w:t xml:space="preserve">, </w:t>
       </w:r>
       <w:r>
+        <w:t xml:space="preserve"> </w:t>
+      </w:r>
+      <w:r>
         <w:rPr>
           <w:rStyle w:val="CodeChar"/>
         </w:rPr>
         <w:t>PasswordHasher</w:t>
       </w:r>
+      <w:proofErr w:type="gramEnd"/>
       <w:r>
         <w:t xml:space="preserve">, and </w:t>
       </w:r>
@@ -5317,7 +5316,15 @@
         <w:t>. Each of these produces a digest of the input text which later can be verified.</w:t>
       </w:r>
       <w:r>
-        <w:t xml:space="preserve"> For strengthening the hash the interface has a property </w:t>
+        <w:t xml:space="preserve"> For strengthening the </w:t>
+      </w:r>
+      <w:proofErr w:type="gramStart"/>
+      <w:r>
+        <w:t>hash</w:t>
+      </w:r>
+      <w:proofErr w:type="gramEnd"/>
+      <w:r>
+        <w:t xml:space="preserve"> the interface has a property </w:t>
       </w:r>
       <w:r>
         <w:rPr>
@@ -5326,6 +5333,36 @@
         <w:t>SaltLength</w:t>
       </w:r>
       <w:r>
+        <w:rPr>
+          <w:rStyle w:val="CodeChar"/>
+        </w:rPr>
+        <w:t xml:space="preserve"> </w:t>
+      </w:r>
+      <w:r>
+        <w:t>(</w:t>
+      </w:r>
+      <w:r>
+        <w:t xml:space="preserve">not used by </w:t>
+      </w:r>
+      <w:r>
+        <w:rPr>
+          <w:rStyle w:val="CodeChar"/>
+        </w:rPr>
+        <w:t>KeyedHasher</w:t>
+      </w:r>
+      <w:r>
+        <w:t xml:space="preserve"> and </w:t>
+      </w:r>
+      <w:r>
+        <w:rPr>
+          <w:rStyle w:val="CodeChar"/>
+        </w:rPr>
+        <w:t>RsaSigner</w:t>
+      </w:r>
+      <w:r>
+        <w:t>)</w:t>
+      </w:r>
+      <w:r>
         <w:t xml:space="preserve"> which value by default is 8 </w:t>
       </w:r>
       <w:r>
@@ -5369,7 +5406,13 @@
     </w:p>
     <w:p>
       <w:r>
-        <w:t xml:space="preserve">The hasher computes and verifies digest of the input text. By default it uses SHA256 algorithm but this can be changed to any of the constants from the class </w:t>
+        <w:t>The hasher computes and verifies digest of the input text. By default</w:t>
+      </w:r>
+      <w:r>
+        <w:t>,</w:t>
+      </w:r>
+      <w:r>
+        <w:t xml:space="preserve"> it uses SHA256 algorithm but this can be changed to any of the constants from the class </w:t>
       </w:r>
       <w:r>
         <w:rPr>
@@ -5397,19 +5440,356 @@
         <w:rPr>
           <w:sz w:val="24"/>
         </w:rPr>
-        <w:t xml:space="preserve"> hasher which will produce MD5 hasher with </w:t>
-      </w:r>
+        <w:t xml:space="preserve"> hasher which will produce MD5 hasher with 16 </w:t>
+      </w:r>
+      <w:proofErr w:type="gramStart"/>
       <w:r>
         <w:rPr>
           <w:sz w:val="24"/>
         </w:rPr>
+        <w:t>bytes</w:t>
+      </w:r>
+      <w:proofErr w:type="gramEnd"/>
+      <w:r>
+        <w:rPr>
+          <w:sz w:val="24"/>
+        </w:rPr>
+        <w:t xml:space="preserve"> salt:</w:t>
+      </w:r>
+    </w:p>
+    <w:p>
+      <w:pPr>
+        <w:pStyle w:val="Code"/>
+        <w:ind w:left="720"/>
+        <w:rPr>
+          <w:sz w:val="20"/>
+        </w:rPr>
+      </w:pPr>
+      <w:r>
+        <w:rPr>
+          <w:color w:val="0000FF"/>
+          <w:sz w:val="20"/>
+        </w:rPr>
+        <w:t>public</w:t>
+      </w:r>
+      <w:r>
+        <w:rPr>
+          <w:sz w:val="20"/>
+        </w:rPr>
+        <w:t> </w:t>
+      </w:r>
+      <w:r>
+        <w:rPr>
+          <w:color w:val="0000FF"/>
+          <w:sz w:val="20"/>
+        </w:rPr>
+        <w:t>override</w:t>
+      </w:r>
+      <w:r>
+        <w:rPr>
+          <w:sz w:val="20"/>
+        </w:rPr>
+        <w:t> </w:t>
+      </w:r>
+      <w:r>
+        <w:rPr>
+          <w:color w:val="2B91AF"/>
+          <w:sz w:val="20"/>
+        </w:rPr>
+        <w:t>IHasher</w:t>
+      </w:r>
+      <w:r>
+        <w:rPr>
+          <w:sz w:val="20"/>
+        </w:rPr>
+        <w:t> GetHasher()</w:t>
+      </w:r>
+    </w:p>
+    <w:p>
+      <w:pPr>
+        <w:pStyle w:val="Code"/>
+        <w:ind w:left="720"/>
+        <w:rPr>
+          <w:sz w:val="20"/>
+        </w:rPr>
+      </w:pPr>
+      <w:r>
+        <w:rPr>
+          <w:sz w:val="20"/>
+        </w:rPr>
+        <w:t>{</w:t>
+      </w:r>
+    </w:p>
+    <w:p>
+      <w:pPr>
+        <w:pStyle w:val="Code"/>
+        <w:ind w:left="720"/>
+        <w:rPr>
+          <w:sz w:val="20"/>
+        </w:rPr>
+      </w:pPr>
+      <w:r>
+        <w:rPr>
+          <w:sz w:val="20"/>
+        </w:rPr>
+        <w:t>    </w:t>
+      </w:r>
+      <w:r>
+        <w:rPr>
+          <w:color w:val="0000FF"/>
+          <w:sz w:val="20"/>
+        </w:rPr>
+        <w:t>return</w:t>
+      </w:r>
+      <w:r>
+        <w:rPr>
+          <w:sz w:val="20"/>
+        </w:rPr>
+        <w:t> </w:t>
+      </w:r>
+      <w:r>
+        <w:rPr>
+          <w:color w:val="0000FF"/>
+          <w:sz w:val="20"/>
+        </w:rPr>
+        <w:t>new</w:t>
+      </w:r>
+      <w:r>
+        <w:rPr>
+          <w:sz w:val="20"/>
+        </w:rPr>
+        <w:t> </w:t>
+      </w:r>
+      <w:r>
+        <w:rPr>
+          <w:color w:val="2B91AF"/>
+          <w:sz w:val="20"/>
+        </w:rPr>
+        <w:t>Hasher</w:t>
+      </w:r>
+      <w:r>
+        <w:rPr>
+          <w:sz w:val="20"/>
+        </w:rPr>
+        <w:t>(</w:t>
+      </w:r>
+      <w:r>
+        <w:rPr>
+          <w:color w:val="0000FF"/>
+          <w:sz w:val="20"/>
+        </w:rPr>
+        <w:t>Algorithms.Hash.MD5</w:t>
+      </w:r>
+      <w:r>
+        <w:rPr>
+          <w:sz w:val="20"/>
+        </w:rPr>
+        <w:t>, </w:t>
+      </w:r>
+      <w:r>
+        <w:rPr>
+          <w:sz w:val="20"/>
+        </w:rPr>
         <w:t>16</w:t>
       </w:r>
       <w:r>
         <w:rPr>
+          <w:sz w:val="20"/>
+        </w:rPr>
+        <w:t>);</w:t>
+      </w:r>
+    </w:p>
+    <w:p>
+      <w:pPr>
+        <w:pStyle w:val="Code"/>
+        <w:ind w:left="720"/>
+        <w:rPr>
+          <w:sz w:val="20"/>
+        </w:rPr>
+      </w:pPr>
+      <w:r>
+        <w:rPr>
+          <w:sz w:val="20"/>
+        </w:rPr>
+        <w:t>}</w:t>
+      </w:r>
+    </w:p>
+    <w:p>
+      <w:pPr>
+        <w:pStyle w:val="Code"/>
+        <w:ind w:left="720"/>
+        <w:rPr>
+          <w:sz w:val="20"/>
+        </w:rPr>
+      </w:pPr>
+    </w:p>
+    <w:p>
+      <w:pPr>
+        <w:pStyle w:val="Heading3"/>
+        <w:rPr>
+          <w:rFonts w:ascii="Consolas" w:hAnsi="Consolas" w:cs="Consolas"/>
+        </w:rPr>
+      </w:pPr>
+      <w:proofErr w:type="spellStart"/>
+      <w:r>
+        <w:rPr>
+          <w:rFonts w:ascii="Consolas" w:hAnsi="Consolas" w:cs="Consolas"/>
+        </w:rPr>
+        <w:t>Keyed</w:t>
+      </w:r>
+      <w:r>
+        <w:rPr>
+          <w:rFonts w:ascii="Consolas" w:hAnsi="Consolas" w:cs="Consolas"/>
+        </w:rPr>
+        <w:t>Hasher</w:t>
+      </w:r>
+      <w:proofErr w:type="spellEnd"/>
+    </w:p>
+    <w:p>
+      <w:r>
+        <w:t xml:space="preserve">The </w:t>
+      </w:r>
+      <w:r>
+        <w:t xml:space="preserve">keyed </w:t>
+      </w:r>
+      <w:r>
+        <w:t>hasher</w:t>
+      </w:r>
+      <w:r>
+        <w:t xml:space="preserve"> (MAC)</w:t>
+      </w:r>
+      <w:r>
+        <w:t xml:space="preserve"> computes and verifies digest of the input text</w:t>
+      </w:r>
+      <w:r>
+        <w:t xml:space="preserve"> with the help of a symmetric key algorithm</w:t>
+      </w:r>
+      <w:r>
+        <w:t xml:space="preserve">. By </w:t>
+      </w:r>
+      <w:r>
+        <w:t>default,</w:t>
+      </w:r>
+      <w:r>
+        <w:t xml:space="preserve"> it uses </w:t>
+      </w:r>
+      <w:r>
+        <w:t>HMAC</w:t>
+      </w:r>
+      <w:r>
+        <w:t xml:space="preserve">SHA256 algorithm but this can be changed to any of the constants from the class </w:t>
+      </w:r>
+      <w:r>
+        <w:rPr>
+          <w:rStyle w:val="CodeChar"/>
+        </w:rPr>
+        <w:t>vm.Aspects.Security.Cryptography.Algorithms.</w:t>
+      </w:r>
+      <w:r>
+        <w:rPr>
+          <w:rStyle w:val="CodeChar"/>
+        </w:rPr>
+        <w:t>Keyed</w:t>
+      </w:r>
+      <w:r>
+        <w:rPr>
+          <w:rStyle w:val="CodeChar"/>
+        </w:rPr>
+        <w:t>Hash</w:t>
+      </w:r>
+      <w:r>
+        <w:t>.</w:t>
+      </w:r>
+      <w:r>
+        <w:t xml:space="preserve"> The secret key is encrypted with asymmetric algorithm. Retrieving of the key is similar to </w:t>
+      </w:r>
+      <w:r>
+        <w:rPr>
+          <w:rStyle w:val="CodeChar"/>
+        </w:rPr>
+        <w:t>EncryptedKeyCiper</w:t>
+      </w:r>
+      <w:r>
+        <w:t>: pass the logical name of the key and the registered or the default key location strategy (</w:t>
+      </w:r>
+      <w:proofErr w:type="spellStart"/>
+      <w:r>
+        <w:rPr>
+          <w:rStyle w:val="CodeChar"/>
+        </w:rPr>
+        <w:t>IKeyLocationStrategy</w:t>
+      </w:r>
+      <w:proofErr w:type="spellEnd"/>
+      <w:r>
+        <w:t>) will expand the name to a physical name (e.g. file name) and the registered or the default may management (</w:t>
+      </w:r>
+      <w:proofErr w:type="spellStart"/>
+      <w:r>
+        <w:rPr>
+          <w:rStyle w:val="CodeChar"/>
+        </w:rPr>
+        <w:t>IKey</w:t>
+      </w:r>
+      <w:r>
+        <w:rPr>
+          <w:rStyle w:val="CodeChar"/>
+        </w:rPr>
+        <w:t>Storage</w:t>
+      </w:r>
+      <w:proofErr w:type="spellEnd"/>
+      <w:r>
+        <w:t xml:space="preserve">) will retrieve the encrypted key and in turn the hasher will use the certificate to decrypt it. Use the facility </w:t>
+      </w:r>
+      <w:r>
+        <w:rPr>
+          <w:rStyle w:val="CodeChar"/>
+        </w:rPr>
+        <w:t>MacKey</w:t>
+      </w:r>
+      <w:r>
+        <w:t xml:space="preserve"> to export/import/create MAC keys. Alternatively, the hasher implements (</w:t>
+      </w:r>
+      <w:proofErr w:type="spellStart"/>
+      <w:r>
+        <w:rPr>
+          <w:rStyle w:val="CodeChar"/>
+        </w:rPr>
+        <w:t>IKeyManagement</w:t>
+      </w:r>
+      <w:proofErr w:type="spellEnd"/>
+      <w:r>
+        <w:t>).</w:t>
+      </w:r>
+    </w:p>
+    <w:p>
+      <w:pPr>
+        <w:rPr>
           <w:sz w:val="24"/>
         </w:rPr>
-        <w:t xml:space="preserve"> bytes salt:</w:t>
+      </w:pPr>
+      <w:r>
+        <w:rPr>
+          <w:sz w:val="24"/>
+        </w:rPr>
+        <w:t>Here is how to instantiate the</w:t>
+      </w:r>
+      <w:r>
+        <w:rPr>
+          <w:sz w:val="24"/>
+        </w:rPr>
+        <w:t xml:space="preserve"> hasher which will produce </w:t>
+      </w:r>
+      <w:r>
+        <w:rPr>
+          <w:sz w:val="24"/>
+        </w:rPr>
+        <w:t>HMACSHA384</w:t>
+      </w:r>
+      <w:r>
+        <w:rPr>
+          <w:sz w:val="24"/>
+        </w:rPr>
+        <w:t xml:space="preserve"> hasher:</w:t>
       </w:r>
     </w:p>
     <w:p>
@@ -5487,6 +5867,7 @@
         <w:rPr>
           <w:sz w:val="20"/>
         </w:rPr>
+        <w:lastRenderedPageBreak/>
         <w:t>    </w:t>
       </w:r>
       <w:r>
@@ -5530,22 +5911,51 @@
       </w:r>
       <w:r>
         <w:rPr>
+          <w:sz w:val="20"/>
+        </w:rPr>
+        <w:t xml:space="preserve">certificate, </w:t>
+      </w:r>
+      <w:r>
+        <w:rPr>
           <w:color w:val="0000FF"/>
           <w:sz w:val="20"/>
         </w:rPr>
-        <w:t>Algorithms.Hash.MD5</w:t>
-      </w:r>
-      <w:r>
-        <w:rPr>
-          <w:sz w:val="20"/>
-        </w:rPr>
-        <w:t>, </w:t>
-      </w:r>
-      <w:r>
-        <w:rPr>
-          <w:sz w:val="20"/>
-        </w:rPr>
-        <w:t>16</w:t>
+        <w:t>Algorithms.</w:t>
+      </w:r>
+      <w:r>
+        <w:rPr>
+          <w:color w:val="0000FF"/>
+          <w:sz w:val="20"/>
+        </w:rPr>
+        <w:t>Keyd</w:t>
+      </w:r>
+      <w:r>
+        <w:rPr>
+          <w:color w:val="0000FF"/>
+          <w:sz w:val="20"/>
+        </w:rPr>
+        <w:t>Hash.</w:t>
+      </w:r>
+      <w:r>
+        <w:rPr>
+          <w:color w:val="0000FF"/>
+          <w:sz w:val="20"/>
+        </w:rPr>
+        <w:t>HmacSha384</w:t>
+      </w:r>
+      <w:r>
+        <w:rPr>
+          <w:color w:val="0000FF"/>
+          <w:sz w:val="20"/>
+        </w:rPr>
+        <w:t xml:space="preserve">, </w:t>
+      </w:r>
+      <w:r>
+        <w:rPr>
+          <w:color w:val="000000" w:themeColor="text1"/>
+          <w:sz w:val="20"/>
+        </w:rPr>
+        <w:t>keyFileName</w:t>
       </w:r>
       <w:r>
         <w:rPr>
@@ -5809,7 +6219,6 @@
         <w:rPr>
           <w:sz w:val="20"/>
         </w:rPr>
-        <w:lastRenderedPageBreak/>
         <w:t>    </w:t>
       </w:r>
       <w:r>
@@ -6326,6 +6735,7 @@
         </w:numPr>
       </w:pPr>
       <w:r>
+        <w:lastRenderedPageBreak/>
         <w:t>Hash length (min. 24 bytes, default 64 bytes).</w:t>
       </w:r>
     </w:p>
@@ -6576,14 +6986,7 @@
         <w:rPr>
           <w:lang w:val="en"/>
         </w:rPr>
-        <w:t xml:space="preserve">) the whole document will be encrypted. The </w:t>
-      </w:r>
-      <w:r>
-        <w:rPr>
-          <w:lang w:val="en"/>
-        </w:rPr>
-        <w:lastRenderedPageBreak/>
-        <w:t xml:space="preserve">third parameter is an optional </w:t>
+        <w:t xml:space="preserve">) the whole document will be encrypted. The third parameter is an optional </w:t>
       </w:r>
       <w:proofErr w:type="spellStart"/>
       <w:r>
@@ -7140,6 +7543,7 @@
           <w:szCs w:val="16"/>
           <w:lang w:val="en"/>
         </w:rPr>
+        <w:lastRenderedPageBreak/>
         <w:t xml:space="preserve">    &lt;paymentInfo type="Visa"&gt;</w:t>
       </w:r>
     </w:p>
@@ -7597,7 +8001,6 @@
           <w:szCs w:val="16"/>
           <w:lang w:val="en"/>
         </w:rPr>
-        <w:lastRenderedPageBreak/>
         <w:t xml:space="preserve">  &lt;EncryptedData Type="http://www.w3.org/2001/04/xmlenc#Element" xmlns="http://www.w3.org/2001/04/xmlenc#"&gt;</w:t>
       </w:r>
     </w:p>
@@ -8049,6 +8452,7 @@
         <w:rPr>
           <w:rFonts w:ascii="Consolas" w:hAnsi="Consolas" w:cs="Consolas"/>
         </w:rPr>
+        <w:lastRenderedPageBreak/>
         <w:t>Encrypted</w:t>
       </w:r>
       <w:r>
@@ -8250,11 +8654,7 @@
     </w:p>
     <w:p>
       <w:r>
-        <w:t xml:space="preserve">The method Sign has four parameters: the XML document; the XPath of the signed element(s) or null to sign the whole document; a namespace manager if the XPath expression contains any prefixes. The last </w:t>
-      </w:r>
-      <w:r>
-        <w:lastRenderedPageBreak/>
-        <w:t>parameter is used only for detached signatures in case the whole document is signed. It must specify the URL of the signed document so that it can be specified in the URI attribute of the Reference element of the signature</w:t>
+        <w:t>The method Sign has four parameters: the XML document; the XPath of the signed element(s) or null to sign the whole document; a namespace manager if the XPath expression contains any prefixes. The last parameter is used only for detached signatures in case the whole document is signed. It must specify the URL of the signed document so that it can be specified in the URI attribute of the Reference element of the signature</w:t>
       </w:r>
       <w:r>
         <w:t xml:space="preserve"> document</w:t>
@@ -8418,6 +8818,7 @@
         <w:rPr>
           <w:rStyle w:val="CodeChar"/>
         </w:rPr>
+        <w:lastRenderedPageBreak/>
         <w:t>Initialize</w:t>
       </w:r>
       <w:r>
@@ -8654,7 +9055,6 @@
         <w:pStyle w:val="Heading2"/>
       </w:pPr>
       <w:r>
-        <w:lastRenderedPageBreak/>
         <w:t>Handling keys</w:t>
       </w:r>
     </w:p>
@@ -8885,6 +9285,7 @@
         <w:rPr>
           <w:rFonts w:ascii="Consolas" w:hAnsi="Consolas" w:cs="Consolas"/>
         </w:rPr>
+        <w:lastRenderedPageBreak/>
         <w:t>IKeyStorage</w:t>
       </w:r>
       <w:proofErr w:type="spellEnd"/>
@@ -8922,12 +9323,7 @@
         </w:r>
       </w:hyperlink>
       <w:r>
-        <w:t xml:space="preserve"> compatible DI container. If the caller does not </w:t>
-      </w:r>
-      <w:bookmarkStart w:id="0" w:name="_GoBack"/>
-      <w:bookmarkEnd w:id="0"/>
-      <w:r>
-        <w:t xml:space="preserve">provide an object implementing the interface the library will use the internal class </w:t>
+        <w:t xml:space="preserve"> compatible DI container. If the caller does not provide an object implementing the interface the library will use the internal class </w:t>
       </w:r>
       <w:r>
         <w:rPr>
@@ -8999,7 +9395,6 @@
         </w:numPr>
       </w:pPr>
       <w:r>
-        <w:lastRenderedPageBreak/>
         <w:t xml:space="preserve">If the caller passes null or empty string, the class will attempt to retrieve the physical location from the application settings section of the application’s configuration file, entry </w:t>
       </w:r>
       <w:r>
@@ -10924,39 +11319,71 @@
         <w:rPr>
           <w:rStyle w:val="CodeChar"/>
         </w:rPr>
+        <w:t>ICipher</w:t>
+      </w:r>
+      <w:r>
+        <w:t xml:space="preserve"> implementation, the </w:t>
+      </w:r>
+      <w:r>
+        <w:rPr>
+          <w:rStyle w:val="CodeChar"/>
+        </w:rPr>
+        <w:t>RsaSigner</w:t>
+      </w:r>
+      <w:r>
+        <w:t xml:space="preserve"> as the </w:t>
+      </w:r>
+      <w:r>
+        <w:rPr>
+          <w:rStyle w:val="CodeChar"/>
+        </w:rPr>
+        <w:t>IHasher</w:t>
+      </w:r>
+      <w:r>
+        <w:t xml:space="preserve"> signing implementation and the </w:t>
+      </w:r>
+      <w:r>
+        <w:rPr>
+          <w:rStyle w:val="CodeChar"/>
+        </w:rPr>
         <w:lastRenderedPageBreak/>
-        <w:t>ICipher</w:t>
-      </w:r>
-      <w:r>
-        <w:t xml:space="preserve"> implementation, the </w:t>
-      </w:r>
-      <w:r>
-        <w:rPr>
-          <w:rStyle w:val="CodeChar"/>
-        </w:rPr>
-        <w:t>RsaSigner</w:t>
-      </w:r>
-      <w:r>
-        <w:t xml:space="preserve"> as the </w:t>
-      </w:r>
-      <w:r>
-        <w:rPr>
-          <w:rStyle w:val="CodeChar"/>
-        </w:rPr>
-        <w:t>IHasher</w:t>
-      </w:r>
-      <w:r>
-        <w:t xml:space="preserve"> signing implementation and the </w:t>
-      </w:r>
-      <w:r>
-        <w:rPr>
-          <w:rStyle w:val="CodeChar"/>
-        </w:rPr>
         <w:t>EncryptedNewKeySignedXmlCipher</w:t>
       </w:r>
       <w:r>
         <w:t xml:space="preserve"> will be used for encrypting and signing XML documents.</w:t>
       </w:r>
+      <w:r>
+        <w:t xml:space="preserve"> The above code does not register implementations for </w:t>
+      </w:r>
+      <w:r>
+        <w:rPr>
+          <w:rStyle w:val="CodeChar"/>
+        </w:rPr>
+        <w:t>IKeyLocationStrategy</w:t>
+      </w:r>
+      <w:r>
+        <w:t xml:space="preserve"> and </w:t>
+      </w:r>
+      <w:r>
+        <w:rPr>
+          <w:rStyle w:val="CodeChar"/>
+        </w:rPr>
+        <w:t>IKeyStorage</w:t>
+      </w:r>
+      <w:r>
+        <w:t xml:space="preserve"> and relies on the default file related implementations. If you would like to use different implementations – register them in the DI container and the library will resolve </w:t>
+      </w:r>
+      <w:r>
+        <w:t xml:space="preserve">and use </w:t>
+      </w:r>
+      <w:r>
+        <w:t>them.</w:t>
+      </w:r>
+      <w:r>
+        <w:t xml:space="preserve"> It is not a bad idea to explicitly register even the default implementations for improved resolution performance.</w:t>
+      </w:r>
+      <w:bookmarkStart w:id="0" w:name="_GoBack"/>
+      <w:bookmarkEnd w:id="0"/>
     </w:p>
     <w:sectPr>
       <w:pgSz w:w="12240" w:h="15840"/>
@@ -10969,8 +11396,8 @@
 </file>
 
 <file path=word/numbering.xml><?xml version="1.0" encoding="utf-8"?>
-<w:numbering xmlns:wpc="http://schemas.microsoft.com/office/word/2010/wordprocessingCanvas" xmlns:mc="http://schemas.openxmlformats.org/markup-compatibility/2006" xmlns:o="urn:schemas-microsoft-com:office:office" xmlns:r="http://schemas.openxmlformats.org/officeDocument/2006/relationships" xmlns:m="http://schemas.openxmlformats.org/officeDocument/2006/math" xmlns:v="urn:schemas-microsoft-com:vml" xmlns:wp14="http://schemas.microsoft.com/office/word/2010/wordprocessingDrawing" xmlns:wp="http://schemas.openxmlformats.org/drawingml/2006/wordprocessingDrawing" xmlns:w10="urn:schemas-microsoft-com:office:word" xmlns:w="http://schemas.openxmlformats.org/wordprocessingml/2006/main" xmlns:w14="http://schemas.microsoft.com/office/word/2010/wordml" xmlns:w15="http://schemas.microsoft.com/office/word/2012/wordml" xmlns:wpg="http://schemas.microsoft.com/office/word/2010/wordprocessingGroup" xmlns:wpi="http://schemas.microsoft.com/office/word/2010/wordprocessingInk" xmlns:wne="http://schemas.microsoft.com/office/word/2006/wordml" xmlns:wps="http://schemas.microsoft.com/office/word/2010/wordprocessingShape" mc:Ignorable="w14 w15 wp14">
-  <w:abstractNum w:abstractNumId="0">
+<w:numbering xmlns:wpc="http://schemas.microsoft.com/office/word/2010/wordprocessingCanvas" xmlns:cx="http://schemas.microsoft.com/office/drawing/2014/chartex" xmlns:cx1="http://schemas.microsoft.com/office/drawing/2015/9/8/chartex" xmlns:mc="http://schemas.openxmlformats.org/markup-compatibility/2006" xmlns:o="urn:schemas-microsoft-com:office:office" xmlns:r="http://schemas.openxmlformats.org/officeDocument/2006/relationships" xmlns:m="http://schemas.openxmlformats.org/officeDocument/2006/math" xmlns:v="urn:schemas-microsoft-com:vml" xmlns:wp14="http://schemas.microsoft.com/office/word/2010/wordprocessingDrawing" xmlns:wp="http://schemas.openxmlformats.org/drawingml/2006/wordprocessingDrawing" xmlns:w10="urn:schemas-microsoft-com:office:word" xmlns:w="http://schemas.openxmlformats.org/wordprocessingml/2006/main" xmlns:w14="http://schemas.microsoft.com/office/word/2010/wordml" xmlns:w15="http://schemas.microsoft.com/office/word/2012/wordml" xmlns:w16se="http://schemas.microsoft.com/office/word/2015/wordml/symex" xmlns:wpg="http://schemas.microsoft.com/office/word/2010/wordprocessingGroup" xmlns:wpi="http://schemas.microsoft.com/office/word/2010/wordprocessingInk" xmlns:wne="http://schemas.microsoft.com/office/word/2006/wordml" xmlns:wps="http://schemas.microsoft.com/office/word/2010/wordprocessingShape" mc:Ignorable="w14 w15 w16se wp14">
+  <w:abstractNum w:abstractNumId="0" w15:restartNumberingAfterBreak="0">
     <w:nsid w:val="02D42F27"/>
     <w:multiLevelType w:val="hybridMultilevel"/>
     <w:tmpl w:val="6A2466EE"/>
@@ -11059,7 +11486,7 @@
       </w:pPr>
     </w:lvl>
   </w:abstractNum>
-  <w:abstractNum w:abstractNumId="1">
+  <w:abstractNum w:abstractNumId="1" w15:restartNumberingAfterBreak="0">
     <w:nsid w:val="05C33E31"/>
     <w:multiLevelType w:val="hybridMultilevel"/>
     <w:tmpl w:val="624A4036"/>
@@ -11148,7 +11575,7 @@
       </w:pPr>
     </w:lvl>
   </w:abstractNum>
-  <w:abstractNum w:abstractNumId="2">
+  <w:abstractNum w:abstractNumId="2" w15:restartNumberingAfterBreak="0">
     <w:nsid w:val="0BBA0F4B"/>
     <w:multiLevelType w:val="hybridMultilevel"/>
     <w:tmpl w:val="1456694E"/>
@@ -11237,7 +11664,7 @@
       </w:pPr>
     </w:lvl>
   </w:abstractNum>
-  <w:abstractNum w:abstractNumId="3">
+  <w:abstractNum w:abstractNumId="3" w15:restartNumberingAfterBreak="0">
     <w:nsid w:val="1E71116B"/>
     <w:multiLevelType w:val="hybridMultilevel"/>
     <w:tmpl w:val="A2CE2452"/>
@@ -11326,7 +11753,7 @@
       </w:pPr>
     </w:lvl>
   </w:abstractNum>
-  <w:abstractNum w:abstractNumId="4">
+  <w:abstractNum w:abstractNumId="4" w15:restartNumberingAfterBreak="0">
     <w:nsid w:val="1F5C4B22"/>
     <w:multiLevelType w:val="hybridMultilevel"/>
     <w:tmpl w:val="A2CE2452"/>
@@ -11415,7 +11842,7 @@
       </w:pPr>
     </w:lvl>
   </w:abstractNum>
-  <w:abstractNum w:abstractNumId="5">
+  <w:abstractNum w:abstractNumId="5" w15:restartNumberingAfterBreak="0">
     <w:nsid w:val="2C0A3280"/>
     <w:multiLevelType w:val="hybridMultilevel"/>
     <w:tmpl w:val="281E6520"/>
@@ -11504,7 +11931,7 @@
       </w:pPr>
     </w:lvl>
   </w:abstractNum>
-  <w:abstractNum w:abstractNumId="6">
+  <w:abstractNum w:abstractNumId="6" w15:restartNumberingAfterBreak="0">
     <w:nsid w:val="3B0623D8"/>
     <w:multiLevelType w:val="hybridMultilevel"/>
     <w:tmpl w:val="633E9AEA"/>
@@ -11616,7 +12043,7 @@
       </w:rPr>
     </w:lvl>
   </w:abstractNum>
-  <w:abstractNum w:abstractNumId="7">
+  <w:abstractNum w:abstractNumId="7" w15:restartNumberingAfterBreak="0">
     <w:nsid w:val="3C072203"/>
     <w:multiLevelType w:val="hybridMultilevel"/>
     <w:tmpl w:val="EE222940"/>
@@ -11728,7 +12155,7 @@
       </w:rPr>
     </w:lvl>
   </w:abstractNum>
-  <w:abstractNum w:abstractNumId="8">
+  <w:abstractNum w:abstractNumId="8" w15:restartNumberingAfterBreak="0">
     <w:nsid w:val="3C247E34"/>
     <w:multiLevelType w:val="hybridMultilevel"/>
     <w:tmpl w:val="0F2664AA"/>
@@ -11817,7 +12244,7 @@
       </w:pPr>
     </w:lvl>
   </w:abstractNum>
-  <w:abstractNum w:abstractNumId="9">
+  <w:abstractNum w:abstractNumId="9" w15:restartNumberingAfterBreak="0">
     <w:nsid w:val="3DFC1F82"/>
     <w:multiLevelType w:val="hybridMultilevel"/>
     <w:tmpl w:val="92623FBA"/>
@@ -11929,7 +12356,7 @@
       </w:rPr>
     </w:lvl>
   </w:abstractNum>
-  <w:abstractNum w:abstractNumId="10">
+  <w:abstractNum w:abstractNumId="10" w15:restartNumberingAfterBreak="0">
     <w:nsid w:val="40096C26"/>
     <w:multiLevelType w:val="hybridMultilevel"/>
     <w:tmpl w:val="A2CE2452"/>
@@ -12018,7 +12445,7 @@
       </w:pPr>
     </w:lvl>
   </w:abstractNum>
-  <w:abstractNum w:abstractNumId="11">
+  <w:abstractNum w:abstractNumId="11" w15:restartNumberingAfterBreak="0">
     <w:nsid w:val="44CA3A80"/>
     <w:multiLevelType w:val="hybridMultilevel"/>
     <w:tmpl w:val="00AC2D2E"/>
@@ -12130,7 +12557,7 @@
       </w:rPr>
     </w:lvl>
   </w:abstractNum>
-  <w:abstractNum w:abstractNumId="12">
+  <w:abstractNum w:abstractNumId="12" w15:restartNumberingAfterBreak="0">
     <w:nsid w:val="4585341D"/>
     <w:multiLevelType w:val="hybridMultilevel"/>
     <w:tmpl w:val="06F2DFE0"/>
@@ -12242,7 +12669,7 @@
       </w:rPr>
     </w:lvl>
   </w:abstractNum>
-  <w:abstractNum w:abstractNumId="13">
+  <w:abstractNum w:abstractNumId="13" w15:restartNumberingAfterBreak="0">
     <w:nsid w:val="60415DF5"/>
     <w:multiLevelType w:val="multilevel"/>
     <w:tmpl w:val="04090025"/>
@@ -12337,7 +12764,7 @@
       </w:pPr>
     </w:lvl>
   </w:abstractNum>
-  <w:abstractNum w:abstractNumId="14">
+  <w:abstractNum w:abstractNumId="14" w15:restartNumberingAfterBreak="0">
     <w:nsid w:val="76001FAA"/>
     <w:multiLevelType w:val="hybridMultilevel"/>
     <w:tmpl w:val="1456694E"/>
@@ -12426,7 +12853,7 @@
       </w:pPr>
     </w:lvl>
   </w:abstractNum>
-  <w:abstractNum w:abstractNumId="15">
+  <w:abstractNum w:abstractNumId="15" w15:restartNumberingAfterBreak="0">
     <w:nsid w:val="79934DF5"/>
     <w:multiLevelType w:val="hybridMultilevel"/>
     <w:tmpl w:val="F828A158"/>
@@ -12567,7 +12994,7 @@
 </file>
 
 <file path=word/styles.xml><?xml version="1.0" encoding="utf-8"?>
-<w:styles xmlns:mc="http://schemas.openxmlformats.org/markup-compatibility/2006" xmlns:r="http://schemas.openxmlformats.org/officeDocument/2006/relationships" xmlns:w="http://schemas.openxmlformats.org/wordprocessingml/2006/main" xmlns:w14="http://schemas.microsoft.com/office/word/2010/wordml" xmlns:w15="http://schemas.microsoft.com/office/word/2012/wordml" mc:Ignorable="w14 w15">
+<w:styles xmlns:mc="http://schemas.openxmlformats.org/markup-compatibility/2006" xmlns:r="http://schemas.openxmlformats.org/officeDocument/2006/relationships" xmlns:w="http://schemas.openxmlformats.org/wordprocessingml/2006/main" xmlns:w14="http://schemas.microsoft.com/office/word/2010/wordml" xmlns:w15="http://schemas.microsoft.com/office/word/2012/wordml" xmlns:w16se="http://schemas.microsoft.com/office/word/2015/wordml/symex" mc:Ignorable="w14 w15 w16se">
   <w:docDefaults>
     <w:rPrDefault>
       <w:rPr>
@@ -13779,7 +14206,7 @@
 </file>
 
 <file path=customXml/itemProps1.xml><?xml version="1.0" encoding="utf-8"?>
-<ds:datastoreItem xmlns:ds="http://schemas.openxmlformats.org/officeDocument/2006/customXml" ds:itemID="{C5227DEA-B343-40A8-98C5-353937E73194}">
+<ds:datastoreItem xmlns:ds="http://schemas.openxmlformats.org/officeDocument/2006/customXml" ds:itemID="{93956F85-300A-49AE-9FA2-50DD7B7C811D}">
   <ds:schemaRefs>
     <ds:schemaRef ds:uri="http://schemas.openxmlformats.org/officeDocument/2006/bibliography"/>
   </ds:schemaRefs>

</xml_diff>